<commit_message>
Enviando o final do acos
</commit_message>
<xml_diff>
--- a/media/media/modificado/ACOS.docx
+++ b/media/media/modificado/ACOS.docx
@@ -49,7 +49,7 @@
         </w:rPr>
       </w:pPr>
       <w:r>
-        <w:t>Vimos pelo presente informar a esta Área Executiva de Manutenção Norte, da CEEE- D Equatorial, que a obra referente à ocorrência Nº 123, executada no endereço Ca,foi concluída em 2022-01-01.</w:t>
+        <w:t>Vimos pelo presente informar a esta Área Executiva de Manutenção Norte, da CEEE- D Equatorial, que a obra referente à ocorrência Nº 123, executada no endereço 0101,foi concluída em 1010-01-01.</w:t>
       </w:r>
     </w:p>
     <w:p>
@@ -161,7 +161,7 @@
         </w:rPr>
       </w:pPr>
       <w:r>
-        <w:t>Porto Alegre, 2022-01-01</w:t>
+        <w:t>Porto Alegre, 1111-01-01</w:t>
       </w:r>
     </w:p>
     <w:p>

</xml_diff>

<commit_message>
Incluindo mais caracteres em campo observação de serviços
</commit_message>
<xml_diff>
--- a/media/media/modificado/ACOS.docx
+++ b/media/media/modificado/ACOS.docx
@@ -49,7 +49,7 @@
         </w:rPr>
       </w:pPr>
       <w:r>
-        <w:t>Vimos pelo presente informar a esta Área Executiva de Manutenção Norte, da CEEE- D Equatorial, que a obra referente à ocorrência Nº 123, executada no endereço 0101,foi concluída em 1010-01-01.</w:t>
+        <w:t>Vimos pelo presente informar a esta Área Executiva de Manutenção Norte, da CEEE- D Equatorial, que a obra referente à ocorrência Nº 123, executada no endereço 01,foi concluída em 11111-01-01.</w:t>
       </w:r>
     </w:p>
     <w:p>
@@ -161,7 +161,7 @@
         </w:rPr>
       </w:pPr>
       <w:r>
-        <w:t>Porto Alegre, 1111-01-01</w:t>
+        <w:t>Porto Alegre, 2022-01-01</w:t>
       </w:r>
     </w:p>
     <w:p>

</xml_diff>